<commit_message>
update: refactor QueueController. Added will_pay in queueitem table
</commit_message>
<xml_diff>
--- a/runInstruction.docx
+++ b/runInstruction.docx
@@ -105,21 +105,7 @@
         <w:rPr>
           <w:rFonts w:ascii="Montserrat" w:hAnsi="Montserrat"/>
         </w:rPr>
-        <w:t xml:space="preserve">Run: </w:t>
-      </w:r>
-      <w:proofErr w:type="spellStart"/>
-      <w:r>
-        <w:rPr>
-          <w:rFonts w:ascii="Montserrat" w:hAnsi="Montserrat"/>
-        </w:rPr>
-        <w:t>npm</w:t>
-      </w:r>
-      <w:proofErr w:type="spellEnd"/>
-      <w:r>
-        <w:rPr>
-          <w:rFonts w:ascii="Montserrat" w:hAnsi="Montserrat"/>
-        </w:rPr>
-        <w:t xml:space="preserve"> run build</w:t>
+        <w:t>Run: npm run build</w:t>
       </w:r>
     </w:p>
     <w:p>
@@ -137,32 +123,8 @@
         <w:rPr>
           <w:rFonts w:ascii="Montserrat" w:hAnsi="Montserrat"/>
         </w:rPr>
-        <w:t xml:space="preserve">Run: </w:t>
+        <w:t>Run: php artisan reverb:start</w:t>
       </w:r>
-      <w:proofErr w:type="spellStart"/>
-      <w:r>
-        <w:rPr>
-          <w:rFonts w:ascii="Montserrat" w:hAnsi="Montserrat"/>
-        </w:rPr>
-        <w:t>php</w:t>
-      </w:r>
-      <w:proofErr w:type="spellEnd"/>
-      <w:r>
-        <w:rPr>
-          <w:rFonts w:ascii="Montserrat" w:hAnsi="Montserrat"/>
-        </w:rPr>
-        <w:t xml:space="preserve"> artisan </w:t>
-      </w:r>
-      <w:proofErr w:type="spellStart"/>
-      <w:proofErr w:type="gramStart"/>
-      <w:r>
-        <w:rPr>
-          <w:rFonts w:ascii="Montserrat" w:hAnsi="Montserrat"/>
-        </w:rPr>
-        <w:t>reverb:start</w:t>
-      </w:r>
-      <w:proofErr w:type="spellEnd"/>
-      <w:proofErr w:type="gramEnd"/>
     </w:p>
     <w:p>
       <w:pPr>
@@ -179,32 +141,41 @@
         <w:rPr>
           <w:rFonts w:ascii="Montserrat" w:hAnsi="Montserrat"/>
         </w:rPr>
-        <w:t xml:space="preserve">Run: </w:t>
+        <w:t>Run: php artisan queue:work</w:t>
       </w:r>
-      <w:proofErr w:type="spellStart"/>
+    </w:p>
+    <w:p>
+      <w:pPr>
+        <w:pStyle w:val="ListParagraph"/>
+        <w:numPr>
+          <w:ilvl w:val="0"/>
+          <w:numId w:val="1"/>
+        </w:numPr>
+        <w:rPr>
+          <w:rFonts w:ascii="Montserrat" w:hAnsi="Montserrat"/>
+        </w:rPr>
+      </w:pPr>
       <w:r>
         <w:rPr>
           <w:rFonts w:ascii="Montserrat" w:hAnsi="Montserrat"/>
         </w:rPr>
-        <w:t>php</w:t>
+        <w:t xml:space="preserve">Access via </w:t>
       </w:r>
-      <w:proofErr w:type="spellEnd"/>
+      <w:hyperlink r:id="rId6" w:history="1">
+        <w:r>
+          <w:rPr>
+            <w:rStyle w:val="Hyperlink"/>
+            <w:rFonts w:ascii="Montserrat" w:hAnsi="Montserrat"/>
+          </w:rPr>
+          <w:t>http://192.168.1.169:81</w:t>
+        </w:r>
+      </w:hyperlink>
       <w:r>
         <w:rPr>
           <w:rFonts w:ascii="Montserrat" w:hAnsi="Montserrat"/>
         </w:rPr>
-        <w:t xml:space="preserve"> artisan </w:t>
+        <w:t xml:space="preserve"> (http only with port)</w:t>
       </w:r>
-      <w:proofErr w:type="spellStart"/>
-      <w:proofErr w:type="gramStart"/>
-      <w:r>
-        <w:rPr>
-          <w:rFonts w:ascii="Montserrat" w:hAnsi="Montserrat"/>
-        </w:rPr>
-        <w:t>queue:work</w:t>
-      </w:r>
-      <w:proofErr w:type="spellEnd"/>
-      <w:proofErr w:type="gramEnd"/>
     </w:p>
     <w:sectPr>
       <w:pgSz w:w="12240" w:h="15840"/>
@@ -1230,6 +1201,29 @@
       <w:spacing w:val="5"/>
     </w:rPr>
   </w:style>
+  <w:style w:type="character" w:styleId="Hyperlink">
+    <w:name w:val="Hyperlink"/>
+    <w:basedOn w:val="DefaultParagraphFont"/>
+    <w:uiPriority w:val="99"/>
+    <w:unhideWhenUsed/>
+    <w:rsid w:val="00A96FD0"/>
+    <w:rPr>
+      <w:color w:val="0563C1" w:themeColor="hyperlink"/>
+      <w:u w:val="single"/>
+    </w:rPr>
+  </w:style>
+  <w:style w:type="character" w:styleId="UnresolvedMention">
+    <w:name w:val="Unresolved Mention"/>
+    <w:basedOn w:val="DefaultParagraphFont"/>
+    <w:uiPriority w:val="99"/>
+    <w:semiHidden/>
+    <w:unhideWhenUsed/>
+    <w:rsid w:val="00A96FD0"/>
+    <w:rPr>
+      <w:color w:val="605E5C"/>
+      <w:shd w:val="clear" w:color="auto" w:fill="E1DFDD"/>
+    </w:rPr>
+  </w:style>
 </w:styles>
 </file>
 

</xml_diff>